<commit_message>
geridönüşüm kutusu, açıklamasatırı olan sınıf, kullanıcı veri girisi istemeyee başlamadan önce
</commit_message>
<xml_diff>
--- a/Dış soru, not, UML/istekleri anlamayla ilgili.docx
+++ b/Dış soru, not, UML/istekleri anlamayla ilgili.docx
@@ -59,7 +59,27 @@
       </w:pPr>
       <w:r>
         <w:rPr/>
-        <w:t>5. kulanıcı sınıfında pdf de yazmayan ama gerekli olan bir değişken mi var? çünkü borç ifadesi var</w:t>
+        <w:t xml:space="preserve">5. </w:t>
+      </w:r>
+      <w:r>
+        <w:rPr/>
+        <w:t xml:space="preserve">User </w:t>
+      </w:r>
+      <w:r>
+        <w:rPr/>
+        <w:t xml:space="preserve">sınıfı </w:t>
+      </w:r>
+      <w:r>
+        <w:rPr/>
+        <w:t>için</w:t>
+      </w:r>
+      <w:r>
+        <w:rPr/>
+        <w:t xml:space="preserve"> pdf de yazmayan ama gerekli olan bir değişken mi var? çünkü borç ifadesi var. </w:t>
+      </w:r>
+      <w:r>
+        <w:rPr/>
+        <w:t xml:space="preserve">User sınıfına pdf de bahsi geçmeyen ama zorunlu olan değişken mi var? </w:t>
       </w:r>
     </w:p>
     <w:p>
@@ -80,6 +100,7 @@
       <w:pgNumType w:fmt="decimal"/>
       <w:formProt w:val="false"/>
       <w:textDirection w:val="lrTb"/>
+      <w:docGrid w:type="default" w:linePitch="100" w:charSpace="0"/>
     </w:sectPr>
   </w:body>
 </w:document>
@@ -99,7 +120,6 @@
     </w:rPrDefault>
     <w:pPrDefault>
       <w:pPr>
-        <w:widowControl/>
         <w:suppressAutoHyphens w:val="true"/>
       </w:pPr>
     </w:pPrDefault>
@@ -109,7 +129,10 @@
     <w:qFormat/>
     <w:pPr>
       <w:widowControl/>
+      <w:suppressAutoHyphens w:val="true"/>
       <w:bidi w:val="0"/>
+      <w:spacing w:before="0" w:after="0"/>
+      <w:jc w:val="left"/>
     </w:pPr>
     <w:rPr>
       <w:rFonts w:ascii="Liberation Serif" w:hAnsi="Liberation Serif" w:eastAsia="Noto Serif CJK SC" w:cs="Lohit Devanagari"/>

</xml_diff>

<commit_message>
metin belgleri kapatıp açıldı
</commit_message>
<xml_diff>
--- a/Dış soru, not, UML/istekleri anlamayla ilgili.docx
+++ b/Dış soru, not, UML/istekleri anlamayla ilgili.docx
@@ -59,11 +59,7 @@
       </w:pPr>
       <w:r>
         <w:rPr/>
-        <w:t xml:space="preserve">5. User sınıfı için pdf de yazmayan ama gerekli olan bir değişken mi var? çünkü borç ifadesi var. User sınıfına pdf de bahsi geçmeyen ama zorunlu olan değişken mi var? </w:t>
-      </w:r>
-      <w:r>
-        <w:rPr/>
-        <w:t xml:space="preserve">Zira Transactiondaki parasal ifadeler, hareketlere yönelik, bakiyeyi orada tutan alan da şart koşulmamış. </w:t>
+        <w:t xml:space="preserve">5. User sınıfı için pdf de yazmayan ama gerekli olan bir değişken mi var? çünkü borç ifadesi var. User sınıfına pdf de bahsi geçmeyen ama zorunlu olan değişken mi var? Zira Transactiondaki parasal ifadeler, hareketlere yönelik, bakiyeyi orada tutan alan da şart koşulmamış. </w:t>
       </w:r>
     </w:p>
     <w:p>

</xml_diff>